<commit_message>
The Last Commit :)
</commit_message>
<xml_diff>
--- a/Test Cases Explanation.docx
+++ b/Test Cases Explanation.docx
@@ -305,14 +305,7 @@
           <w:sz w:val="28"/>
           <w:szCs w:val="28"/>
         </w:rPr>
-        <w:t>A case where there are 100 missions -&gt; the program works flawle</w:t>
-      </w:r>
-      <w:r>
-        <w:rPr>
-          <w:sz w:val="28"/>
-          <w:szCs w:val="28"/>
-        </w:rPr>
-        <w:t>ssly and doesn’t produce errors.</w:t>
+        <w:t>A case where there are 100 missions -&gt; the program works flawlessly and doesn’t produce errors.</w:t>
       </w:r>
     </w:p>
     <w:p>
@@ -386,13 +379,28 @@
           <w:sz w:val="28"/>
           <w:szCs w:val="28"/>
         </w:rPr>
-        <w:t>Test Case where there is no missions</w:t>
+        <w:t xml:space="preserve">Test Case where there </w:t>
+      </w:r>
+      <w:proofErr w:type="gramStart"/>
+      <w:r>
+        <w:rPr>
+          <w:sz w:val="28"/>
+          <w:szCs w:val="28"/>
+        </w:rPr>
+        <w:t>is</w:t>
+      </w:r>
+      <w:proofErr w:type="gramEnd"/>
+      <w:r>
+        <w:rPr>
+          <w:sz w:val="28"/>
+          <w:szCs w:val="28"/>
+        </w:rPr>
+        <w:t xml:space="preserve"> no missions</w:t>
       </w:r>
     </w:p>
     <w:sectPr>
       <w:headerReference w:type="default" r:id="rId7"/>
       <w:headerReference w:type="first" r:id="rId8"/>
-      <w:footerReference w:type="first" r:id="rId9"/>
       <w:pgSz w:w="12240" w:h="15840"/>
       <w:pgMar w:top="1440" w:right="1440" w:bottom="1440" w:left="1440" w:header="720" w:footer="720" w:gutter="0"/>
       <w:pgNumType w:start="1"/>
@@ -426,12 +434,6 @@
     </w:p>
   </w:endnote>
 </w:endnotes>
-</file>
-
-<file path=word/footer1.xml><?xml version="1.0" encoding="utf-8"?>
-<w:ftr xmlns:wpc="http://schemas.microsoft.com/office/word/2010/wordprocessingCanvas" xmlns:cx="http://schemas.microsoft.com/office/drawing/2014/chartex" xmlns:cx1="http://schemas.microsoft.com/office/drawing/2015/9/8/chartex" xmlns:cx2="http://schemas.microsoft.com/office/drawing/2015/10/21/chartex" xmlns:cx3="http://schemas.microsoft.com/office/drawing/2016/5/9/chartex" xmlns:cx4="http://schemas.microsoft.com/office/drawing/2016/5/10/chartex" xmlns:cx5="http://schemas.microsoft.com/office/drawing/2016/5/11/chartex" xmlns:cx6="http://schemas.microsoft.com/office/drawing/2016/5/12/chartex" xmlns:cx7="http://schemas.microsoft.com/office/drawing/2016/5/13/chartex" xmlns:cx8="http://schemas.microsoft.com/office/drawing/2016/5/14/chartex" xmlns:mc="http://schemas.openxmlformats.org/markup-compatibility/2006" xmlns:aink="http://schemas.microsoft.com/office/drawing/2016/ink" xmlns:am3d="http://schemas.microsoft.com/office/drawing/2017/model3d" xmlns:o="urn:schemas-microsoft-com:office:office" xmlns:r="http://schemas.openxmlformats.org/officeDocument/2006/relationships" xmlns:m="http://schemas.openxmlformats.org/officeDocument/2006/math" xmlns:v="urn:schemas-microsoft-com:vml" xmlns:wp14="http://schemas.microsoft.com/office/word/2010/wordprocessingDrawing" xmlns:wp="http://schemas.openxmlformats.org/drawingml/2006/wordprocessingDrawing" xmlns:w10="urn:schemas-microsoft-com:office:word" xmlns:w="http://schemas.openxmlformats.org/wordprocessingml/2006/main" xmlns:w14="http://schemas.microsoft.com/office/word/2010/wordml" xmlns:w15="http://schemas.microsoft.com/office/word/2012/wordml" xmlns:w16cex="http://schemas.microsoft.com/office/word/2018/wordml/cex" xmlns:w16cid="http://schemas.microsoft.com/office/word/2016/wordml/cid" xmlns:w16="http://schemas.microsoft.com/office/word/2018/wordml" xmlns:w16se="http://schemas.microsoft.com/office/word/2015/wordml/symex" xmlns:wpg="http://schemas.microsoft.com/office/word/2010/wordprocessingGroup" xmlns:wpi="http://schemas.microsoft.com/office/word/2010/wordprocessingInk" xmlns:wne="http://schemas.microsoft.com/office/word/2006/wordml" xmlns:wps="http://schemas.microsoft.com/office/word/2010/wordprocessingShape" mc:Ignorable="w14 w15 w16se w16cid w16 w16cex wp14">
-  <w:p/>
-</w:ftr>
 </file>
 
 <file path=word/footnotes.xml><?xml version="1.0" encoding="utf-8"?>
@@ -1332,6 +1334,50 @@
       <w:szCs w:val="30"/>
     </w:rPr>
   </w:style>
+  <w:style w:type="paragraph" w:styleId="Header">
+    <w:name w:val="header"/>
+    <w:basedOn w:val="Normal"/>
+    <w:link w:val="HeaderChar"/>
+    <w:uiPriority w:val="99"/>
+    <w:unhideWhenUsed/>
+    <w:rsid w:val="00E45482"/>
+    <w:pPr>
+      <w:tabs>
+        <w:tab w:val="center" w:pos="4680"/>
+        <w:tab w:val="right" w:pos="9360"/>
+      </w:tabs>
+      <w:spacing w:line="240" w:lineRule="auto"/>
+    </w:pPr>
+  </w:style>
+  <w:style w:type="character" w:customStyle="1" w:styleId="HeaderChar">
+    <w:name w:val="Header Char"/>
+    <w:basedOn w:val="DefaultParagraphFont"/>
+    <w:link w:val="Header"/>
+    <w:uiPriority w:val="99"/>
+    <w:rsid w:val="00E45482"/>
+  </w:style>
+  <w:style w:type="paragraph" w:styleId="Footer">
+    <w:name w:val="footer"/>
+    <w:basedOn w:val="Normal"/>
+    <w:link w:val="FooterChar"/>
+    <w:uiPriority w:val="99"/>
+    <w:unhideWhenUsed/>
+    <w:rsid w:val="00E45482"/>
+    <w:pPr>
+      <w:tabs>
+        <w:tab w:val="center" w:pos="4680"/>
+        <w:tab w:val="right" w:pos="9360"/>
+      </w:tabs>
+      <w:spacing w:line="240" w:lineRule="auto"/>
+    </w:pPr>
+  </w:style>
+  <w:style w:type="character" w:customStyle="1" w:styleId="FooterChar">
+    <w:name w:val="Footer Char"/>
+    <w:basedOn w:val="DefaultParagraphFont"/>
+    <w:link w:val="Footer"/>
+    <w:uiPriority w:val="99"/>
+    <w:rsid w:val="00E45482"/>
+  </w:style>
 </w:styles>
 </file>
 

</xml_diff>